<commit_message>
renamed feature2 extension to feature for bdt run skip
</commit_message>
<xml_diff>
--- a/PARCIAL 1 PRUEBAS AUTOMÁTICAS 201820.docx
+++ b/PARCIAL 1 PRUEBAS AUTOMÁTICAS 201820.docx
@@ -14,6 +14,16 @@
       <w:r>
         <w:tab/>
         <w:t>201413561</w:t>
+      </w:r>
+    </w:p>
+    <w:p>
+      <w:r>
+        <w:t xml:space="preserve">REPO: </w:t>
+      </w:r>
+      <w:bookmarkStart w:id="0" w:name="_GoBack"/>
+      <w:bookmarkEnd w:id="0"/>
+      <w:r>
+        <w:t>https://github.com/jgangel/parcial1</w:t>
       </w:r>
     </w:p>
     <w:p>
@@ -342,10 +352,7 @@
         <w:t>Generación y e</w:t>
       </w:r>
       <w:r>
-        <w:t>jecución de e</w:t>
-      </w:r>
-      <w:r>
-        <w:t>strategia de pruebas</w:t>
+        <w:t>jecución de estrategia de pruebas</w:t>
       </w:r>
     </w:p>
     <w:p>
@@ -366,6 +373,7 @@
         <w:jc w:val="both"/>
       </w:pPr>
       <w:r>
+        <w:lastRenderedPageBreak/>
         <w:t xml:space="preserve">Para poder reproducir las pruebas con los comandos que están descritos en cada uno de los tipos de prueba, se debe primero descargar el proyecto y ejecutar </w:t>
       </w:r>
       <m:oMath>
@@ -386,7 +394,6 @@
         <w:jc w:val="both"/>
       </w:pPr>
       <w:r>
-        <w:lastRenderedPageBreak/>
         <w:t xml:space="preserve">E2E </w:t>
       </w:r>
       <w:proofErr w:type="spellStart"/>
@@ -709,6 +716,7 @@
         <w:t xml:space="preserve">y paralelizando ejecuciones </w:t>
       </w:r>
       <w:r>
+        <w:lastRenderedPageBreak/>
         <w:t>gracias al navegador Chrome que permite este modo de operación</w:t>
       </w:r>
       <w:r>
@@ -753,7 +761,6 @@
     </w:p>
     <w:p>
       <w:r>
-        <w:lastRenderedPageBreak/>
         <w:br w:type="page"/>
       </w:r>
     </w:p>
@@ -1217,10 +1224,10 @@
             <v:path o:extrusionok="f" gradientshapeok="t" o:connecttype="rect"/>
             <o:lock v:ext="edit" aspectratio="t"/>
           </v:shapetype>
-          <v:shape id="_x0000_i1031" type="#_x0000_t75" style="width:103.65pt;height:40.35pt" o:ole="">
+          <v:shape id="_x0000_i1025" type="#_x0000_t75" style="width:103.65pt;height:40.35pt" o:ole="">
             <v:imagedata r:id="rId12" o:title=""/>
           </v:shape>
-          <o:OLEObject Type="Embed" ProgID="Package" ShapeID="_x0000_i1031" DrawAspect="Content" ObjectID="_1599338208" r:id="rId13"/>
+          <o:OLEObject Type="Embed" ProgID="Package" ShapeID="_x0000_i1025" DrawAspect="Content" ObjectID="_1599338410" r:id="rId13"/>
         </w:object>
       </w:r>
     </w:p>
@@ -1445,8 +1452,6 @@
           </wp:inline>
         </w:drawing>
       </w:r>
-      <w:bookmarkStart w:id="0" w:name="_GoBack"/>
-      <w:bookmarkEnd w:id="0"/>
     </w:p>
     <w:sectPr>
       <w:pgSz w:w="12240" w:h="15840"/>

</xml_diff>